<commit_message>
hw3-5 and fp update
</commit_message>
<xml_diff>
--- a/METCS699-SO1/HW3/Xuyuhan_a3.docx
+++ b/METCS699-SO1/HW3/Xuyuhan_a3.docx
@@ -106,6 +106,7 @@
           <w:b/>
           <w:bCs/>
           <w:u w:val="single"/>
+          <w:lang w:val="en-US"/>
         </w:rPr>
       </w:pPr>
       <m:oMathPara>
@@ -231,20 +232,78 @@
                   </m:ctrlPr>
                 </m:funcPr>
                 <m:fName>
-                  <m:r>
-                    <m:rPr>
-                      <m:sty m:val="p"/>
-                    </m:rPr>
-                    <w:rPr>
-                      <w:rFonts w:ascii="Cambria Math" w:hAnsi="Cambria Math" w:cstheme="minorBidi"/>
-                      <w:kern w:val="2"/>
-                      <w:sz w:val="21"/>
-                      <w:szCs w:val="24"/>
-                      <w:u w:val="none"/>
-                      <w:lang w:val="en-US" w:bidi="ar-SA"/>
-                    </w:rPr>
-                    <m:t>log</m:t>
-                  </m:r>
+                  <m:sSub>
+                    <m:sSubPr>
+                      <m:ctrlPr>
+                        <w:rPr>
+                          <w:rFonts w:hint="default" w:ascii="Cambria Math" w:hAnsi="Cambria Math" w:cstheme="minorBidi"/>
+                          <w:b w:val="0"/>
+                          <w:bCs w:val="0"/>
+                          <w:kern w:val="2"/>
+                          <w:sz w:val="21"/>
+                          <w:szCs w:val="24"/>
+                          <w:u w:val="none"/>
+                          <w:lang w:val="en-US" w:eastAsia="zh-CN" w:bidi="ar-SA"/>
+                        </w:rPr>
+                      </m:ctrlPr>
+                    </m:sSubPr>
+                    <m:e>
+                      <m:r>
+                        <m:rPr>
+                          <m:sty m:val="p"/>
+                        </m:rPr>
+                        <w:rPr>
+                          <w:rFonts w:hint="default" w:ascii="Cambria Math" w:hAnsi="Cambria Math" w:cstheme="minorBidi"/>
+                          <w:kern w:val="2"/>
+                          <w:sz w:val="21"/>
+                          <w:szCs w:val="24"/>
+                          <w:u w:val="none"/>
+                          <w:lang w:val="en-US" w:eastAsia="zh-CN" w:bidi="ar-SA"/>
+                        </w:rPr>
+                        <m:t>log</m:t>
+                      </m:r>
+                      <m:ctrlPr>
+                        <w:rPr>
+                          <w:rFonts w:hint="default" w:ascii="Cambria Math" w:hAnsi="Cambria Math" w:cstheme="minorBidi"/>
+                          <w:b w:val="0"/>
+                          <w:bCs w:val="0"/>
+                          <w:kern w:val="2"/>
+                          <w:sz w:val="21"/>
+                          <w:szCs w:val="24"/>
+                          <w:u w:val="none"/>
+                          <w:lang w:val="en-US" w:eastAsia="zh-CN" w:bidi="ar-SA"/>
+                        </w:rPr>
+                      </m:ctrlPr>
+                    </m:e>
+                    <m:sub>
+                      <m:r>
+                        <m:rPr>
+                          <m:sty m:val="p"/>
+                        </m:rPr>
+                        <w:rPr>
+                          <w:rFonts w:hint="default" w:ascii="Cambria Math" w:hAnsi="Cambria Math" w:cstheme="minorBidi"/>
+                          <w:kern w:val="2"/>
+                          <w:sz w:val="21"/>
+                          <w:szCs w:val="24"/>
+                          <w:u w:val="none"/>
+                          <w:lang w:val="en-US" w:eastAsia="zh-CN" w:bidi="ar-SA"/>
+                        </w:rPr>
+                        <m:t>2</m:t>
+                      </m:r>
+                      <m:ctrlPr>
+                        <w:rPr>
+                          <w:rFonts w:hint="default" w:ascii="Cambria Math" w:hAnsi="Cambria Math" w:cstheme="minorBidi"/>
+                          <w:b w:val="0"/>
+                          <w:bCs w:val="0"/>
+                          <w:kern w:val="2"/>
+                          <w:sz w:val="21"/>
+                          <w:szCs w:val="24"/>
+                          <w:u w:val="none"/>
+                          <w:lang w:val="en-US" w:eastAsia="zh-CN" w:bidi="ar-SA"/>
+                        </w:rPr>
+                      </m:ctrlPr>
+                    </m:sub>
+                  </m:sSub>
                   <m:ctrlPr>
                     <w:rPr>
                       <w:rFonts w:hint="default" w:ascii="Cambria Math" w:hAnsi="Cambria Math" w:cstheme="minorBidi"/>
@@ -463,20 +522,78 @@
                       </m:ctrlPr>
                     </m:funcPr>
                     <m:fName>
-                      <m:r>
-                        <m:rPr>
-                          <m:sty m:val="p"/>
-                        </m:rPr>
-                        <w:rPr>
-                          <w:rFonts w:ascii="Cambria Math" w:hAnsi="Cambria Math" w:cstheme="minorBidi"/>
-                          <w:kern w:val="2"/>
-                          <w:sz w:val="21"/>
-                          <w:szCs w:val="24"/>
-                          <w:u w:val="none"/>
-                          <w:lang w:val="en-US" w:bidi="ar-SA"/>
-                        </w:rPr>
-                        <m:t>log</m:t>
-                      </m:r>
+                      <m:sSub>
+                        <m:sSubPr>
+                          <m:ctrlPr>
+                            <w:rPr>
+                              <w:rFonts w:hint="default" w:ascii="Cambria Math" w:hAnsi="Cambria Math" w:cstheme="minorBidi"/>
+                              <w:b w:val="0"/>
+                              <w:bCs w:val="0"/>
+                              <w:kern w:val="2"/>
+                              <w:sz w:val="21"/>
+                              <w:szCs w:val="24"/>
+                              <w:u w:val="none"/>
+                              <w:lang w:val="en-US" w:eastAsia="zh-CN" w:bidi="ar-SA"/>
+                            </w:rPr>
+                          </m:ctrlPr>
+                        </m:sSubPr>
+                        <m:e>
+                          <m:r>
+                            <m:rPr>
+                              <m:sty m:val="p"/>
+                            </m:rPr>
+                            <w:rPr>
+                              <w:rFonts w:hint="default" w:ascii="Cambria Math" w:hAnsi="Cambria Math" w:cstheme="minorBidi"/>
+                              <w:kern w:val="2"/>
+                              <w:sz w:val="21"/>
+                              <w:szCs w:val="24"/>
+                              <w:u w:val="none"/>
+                              <w:lang w:val="en-US" w:eastAsia="zh-CN" w:bidi="ar-SA"/>
+                            </w:rPr>
+                            <m:t>log</m:t>
+                          </m:r>
+                          <m:ctrlPr>
+                            <w:rPr>
+                              <w:rFonts w:hint="default" w:ascii="Cambria Math" w:hAnsi="Cambria Math" w:cstheme="minorBidi"/>
+                              <w:b w:val="0"/>
+                              <w:bCs w:val="0"/>
+                              <w:kern w:val="2"/>
+                              <w:sz w:val="21"/>
+                              <w:szCs w:val="24"/>
+                              <w:u w:val="none"/>
+                              <w:lang w:val="en-US" w:eastAsia="zh-CN" w:bidi="ar-SA"/>
+                            </w:rPr>
+                          </m:ctrlPr>
+                        </m:e>
+                        <m:sub>
+                          <m:r>
+                            <m:rPr>
+                              <m:sty m:val="p"/>
+                            </m:rPr>
+                            <w:rPr>
+                              <w:rFonts w:hint="default" w:ascii="Cambria Math" w:hAnsi="Cambria Math" w:cstheme="minorBidi"/>
+                              <w:kern w:val="2"/>
+                              <w:sz w:val="21"/>
+                              <w:szCs w:val="24"/>
+                              <w:u w:val="none"/>
+                              <w:lang w:val="en-US" w:eastAsia="zh-CN" w:bidi="ar-SA"/>
+                            </w:rPr>
+                            <m:t>2</m:t>
+                          </m:r>
+                          <m:ctrlPr>
+                            <w:rPr>
+                              <w:rFonts w:hint="default" w:ascii="Cambria Math" w:hAnsi="Cambria Math" w:cstheme="minorBidi"/>
+                              <w:b w:val="0"/>
+                              <w:bCs w:val="0"/>
+                              <w:kern w:val="2"/>
+                              <w:sz w:val="21"/>
+                              <w:szCs w:val="24"/>
+                              <w:u w:val="none"/>
+                              <w:lang w:val="en-US" w:eastAsia="zh-CN" w:bidi="ar-SA"/>
+                            </w:rPr>
+                          </m:ctrlPr>
+                        </m:sub>
+                      </m:sSub>
                       <m:ctrlPr>
                         <w:rPr>
                           <w:rFonts w:hint="default" w:ascii="Cambria Math" w:hAnsi="Cambria Math" w:cstheme="minorBidi"/>
@@ -647,7 +764,7 @@
               <w:u w:val="none"/>
               <w:lang w:val="en-US" w:eastAsia="zh-CN" w:bidi="ar-SA"/>
             </w:rPr>
-            <m:t>=0.295</m:t>
+            <m:t>=0.97985</m:t>
           </m:r>
         </m:oMath>
       </m:oMathPara>
@@ -1513,20 +1630,78 @@
                   </m:ctrlPr>
                 </m:funcPr>
                 <m:fName>
-                  <m:r>
-                    <m:rPr>
-                      <m:sty m:val="p"/>
-                    </m:rPr>
-                    <w:rPr>
-                      <w:rFonts w:ascii="Cambria Math" w:hAnsi="Cambria Math" w:cstheme="minorBidi"/>
-                      <w:kern w:val="2"/>
-                      <w:sz w:val="21"/>
-                      <w:szCs w:val="24"/>
-                      <w:u w:val="none"/>
-                      <w:lang w:val="en-US" w:bidi="ar-SA"/>
-                    </w:rPr>
-                    <m:t>log</m:t>
-                  </m:r>
+                  <m:sSub>
+                    <m:sSubPr>
+                      <m:ctrlPr>
+                        <w:rPr>
+                          <w:rFonts w:hint="default" w:ascii="Cambria Math" w:hAnsi="Cambria Math" w:cstheme="minorBidi"/>
+                          <w:b w:val="0"/>
+                          <w:bCs w:val="0"/>
+                          <w:kern w:val="2"/>
+                          <w:sz w:val="21"/>
+                          <w:szCs w:val="24"/>
+                          <w:u w:val="none"/>
+                          <w:lang w:val="en-US" w:eastAsia="zh-CN" w:bidi="ar-SA"/>
+                        </w:rPr>
+                      </m:ctrlPr>
+                    </m:sSubPr>
+                    <m:e>
+                      <m:r>
+                        <m:rPr>
+                          <m:sty m:val="p"/>
+                        </m:rPr>
+                        <w:rPr>
+                          <w:rFonts w:hint="default" w:ascii="Cambria Math" w:hAnsi="Cambria Math" w:cstheme="minorBidi"/>
+                          <w:kern w:val="2"/>
+                          <w:sz w:val="21"/>
+                          <w:szCs w:val="24"/>
+                          <w:u w:val="none"/>
+                          <w:lang w:val="en-US" w:eastAsia="zh-CN" w:bidi="ar-SA"/>
+                        </w:rPr>
+                        <m:t>log</m:t>
+                      </m:r>
+                      <m:ctrlPr>
+                        <w:rPr>
+                          <w:rFonts w:hint="default" w:ascii="Cambria Math" w:hAnsi="Cambria Math" w:cstheme="minorBidi"/>
+                          <w:b w:val="0"/>
+                          <w:bCs w:val="0"/>
+                          <w:kern w:val="2"/>
+                          <w:sz w:val="21"/>
+                          <w:szCs w:val="24"/>
+                          <w:u w:val="none"/>
+                          <w:lang w:val="en-US" w:eastAsia="zh-CN" w:bidi="ar-SA"/>
+                        </w:rPr>
+                      </m:ctrlPr>
+                    </m:e>
+                    <m:sub>
+                      <m:r>
+                        <m:rPr>
+                          <m:sty m:val="p"/>
+                        </m:rPr>
+                        <w:rPr>
+                          <w:rFonts w:hint="default" w:ascii="Cambria Math" w:hAnsi="Cambria Math" w:cstheme="minorBidi"/>
+                          <w:kern w:val="2"/>
+                          <w:sz w:val="21"/>
+                          <w:szCs w:val="24"/>
+                          <w:u w:val="none"/>
+                          <w:lang w:val="en-US" w:eastAsia="zh-CN" w:bidi="ar-SA"/>
+                        </w:rPr>
+                        <m:t>2</m:t>
+                      </m:r>
+                      <m:ctrlPr>
+                        <w:rPr>
+                          <w:rFonts w:hint="default" w:ascii="Cambria Math" w:hAnsi="Cambria Math" w:cstheme="minorBidi"/>
+                          <w:b w:val="0"/>
+                          <w:bCs w:val="0"/>
+                          <w:kern w:val="2"/>
+                          <w:sz w:val="21"/>
+                          <w:szCs w:val="24"/>
+                          <w:u w:val="none"/>
+                          <w:lang w:val="en-US" w:eastAsia="zh-CN" w:bidi="ar-SA"/>
+                        </w:rPr>
+                      </m:ctrlPr>
+                    </m:sub>
+                  </m:sSub>
                   <m:ctrlPr>
                     <w:rPr>
                       <w:rFonts w:hint="default" w:ascii="Cambria Math" w:hAnsi="Cambria Math" w:cstheme="minorBidi"/>
@@ -1745,20 +1920,78 @@
                       </m:ctrlPr>
                     </m:funcPr>
                     <m:fName>
-                      <m:r>
-                        <m:rPr>
-                          <m:sty m:val="p"/>
-                        </m:rPr>
-                        <w:rPr>
-                          <w:rFonts w:ascii="Cambria Math" w:hAnsi="Cambria Math" w:cstheme="minorBidi"/>
-                          <w:kern w:val="2"/>
-                          <w:sz w:val="21"/>
-                          <w:szCs w:val="24"/>
-                          <w:u w:val="none"/>
-                          <w:lang w:val="en-US" w:bidi="ar-SA"/>
-                        </w:rPr>
-                        <m:t>log</m:t>
-                      </m:r>
+                      <m:sSub>
+                        <m:sSubPr>
+                          <m:ctrlPr>
+                            <w:rPr>
+                              <w:rFonts w:hint="default" w:ascii="Cambria Math" w:hAnsi="Cambria Math" w:cstheme="minorBidi"/>
+                              <w:b w:val="0"/>
+                              <w:bCs w:val="0"/>
+                              <w:kern w:val="2"/>
+                              <w:sz w:val="21"/>
+                              <w:szCs w:val="24"/>
+                              <w:u w:val="none"/>
+                              <w:lang w:val="en-US" w:eastAsia="zh-CN" w:bidi="ar-SA"/>
+                            </w:rPr>
+                          </m:ctrlPr>
+                        </m:sSubPr>
+                        <m:e>
+                          <m:r>
+                            <m:rPr>
+                              <m:sty m:val="p"/>
+                            </m:rPr>
+                            <w:rPr>
+                              <w:rFonts w:hint="default" w:ascii="Cambria Math" w:hAnsi="Cambria Math" w:cstheme="minorBidi"/>
+                              <w:kern w:val="2"/>
+                              <w:sz w:val="21"/>
+                              <w:szCs w:val="24"/>
+                              <w:u w:val="none"/>
+                              <w:lang w:val="en-US" w:eastAsia="zh-CN" w:bidi="ar-SA"/>
+                            </w:rPr>
+                            <m:t>log</m:t>
+                          </m:r>
+                          <m:ctrlPr>
+                            <w:rPr>
+                              <w:rFonts w:hint="default" w:ascii="Cambria Math" w:hAnsi="Cambria Math" w:cstheme="minorBidi"/>
+                              <w:b w:val="0"/>
+                              <w:bCs w:val="0"/>
+                              <w:kern w:val="2"/>
+                              <w:sz w:val="21"/>
+                              <w:szCs w:val="24"/>
+                              <w:u w:val="none"/>
+                              <w:lang w:val="en-US" w:eastAsia="zh-CN" w:bidi="ar-SA"/>
+                            </w:rPr>
+                          </m:ctrlPr>
+                        </m:e>
+                        <m:sub>
+                          <m:r>
+                            <m:rPr>
+                              <m:sty m:val="p"/>
+                            </m:rPr>
+                            <w:rPr>
+                              <w:rFonts w:hint="default" w:ascii="Cambria Math" w:hAnsi="Cambria Math" w:cstheme="minorBidi"/>
+                              <w:kern w:val="2"/>
+                              <w:sz w:val="21"/>
+                              <w:szCs w:val="24"/>
+                              <w:u w:val="none"/>
+                              <w:lang w:val="en-US" w:eastAsia="zh-CN" w:bidi="ar-SA"/>
+                            </w:rPr>
+                            <m:t>2</m:t>
+                          </m:r>
+                          <m:ctrlPr>
+                            <w:rPr>
+                              <w:rFonts w:hint="default" w:ascii="Cambria Math" w:hAnsi="Cambria Math" w:cstheme="minorBidi"/>
+                              <w:b w:val="0"/>
+                              <w:bCs w:val="0"/>
+                              <w:kern w:val="2"/>
+                              <w:sz w:val="21"/>
+                              <w:szCs w:val="24"/>
+                              <w:u w:val="none"/>
+                              <w:lang w:val="en-US" w:eastAsia="zh-CN" w:bidi="ar-SA"/>
+                            </w:rPr>
+                          </m:ctrlPr>
+                        </m:sub>
+                      </m:sSub>
                       <m:ctrlPr>
                         <w:rPr>
                           <w:rFonts w:hint="default" w:ascii="Cambria Math" w:hAnsi="Cambria Math" w:cstheme="minorBidi"/>
@@ -1929,7 +2162,7 @@
               <w:u w:val="none"/>
               <w:lang w:val="en-US" w:eastAsia="zh-CN" w:bidi="ar-SA"/>
             </w:rPr>
-            <m:t>=0.2922</m:t>
+            <m:t>=0.97096</m:t>
           </m:r>
         </m:oMath>
       </m:oMathPara>
@@ -2228,20 +2461,78 @@
                   </m:ctrlPr>
                 </m:funcPr>
                 <m:fName>
-                  <m:r>
-                    <m:rPr>
-                      <m:sty m:val="p"/>
-                    </m:rPr>
-                    <w:rPr>
-                      <w:rFonts w:ascii="Cambria Math" w:hAnsi="Cambria Math" w:cstheme="minorBidi"/>
-                      <w:kern w:val="2"/>
-                      <w:sz w:val="21"/>
-                      <w:szCs w:val="24"/>
-                      <w:u w:val="none"/>
-                      <w:lang w:val="en-US" w:bidi="ar-SA"/>
-                    </w:rPr>
-                    <m:t>log</m:t>
-                  </m:r>
+                  <m:sSub>
+                    <m:sSubPr>
+                      <m:ctrlPr>
+                        <w:rPr>
+                          <w:rFonts w:hint="default" w:ascii="Cambria Math" w:hAnsi="Cambria Math" w:cstheme="minorBidi"/>
+                          <w:b w:val="0"/>
+                          <w:bCs w:val="0"/>
+                          <w:kern w:val="2"/>
+                          <w:sz w:val="21"/>
+                          <w:szCs w:val="24"/>
+                          <w:u w:val="none"/>
+                          <w:lang w:val="en-US" w:eastAsia="zh-CN" w:bidi="ar-SA"/>
+                        </w:rPr>
+                      </m:ctrlPr>
+                    </m:sSubPr>
+                    <m:e>
+                      <m:r>
+                        <m:rPr>
+                          <m:sty m:val="p"/>
+                        </m:rPr>
+                        <w:rPr>
+                          <w:rFonts w:hint="default" w:ascii="Cambria Math" w:hAnsi="Cambria Math" w:cstheme="minorBidi"/>
+                          <w:kern w:val="2"/>
+                          <w:sz w:val="21"/>
+                          <w:szCs w:val="24"/>
+                          <w:u w:val="none"/>
+                          <w:lang w:val="en-US" w:eastAsia="zh-CN" w:bidi="ar-SA"/>
+                        </w:rPr>
+                        <m:t>log</m:t>
+                      </m:r>
+                      <m:ctrlPr>
+                        <w:rPr>
+                          <w:rFonts w:hint="default" w:ascii="Cambria Math" w:hAnsi="Cambria Math" w:cstheme="minorBidi"/>
+                          <w:b w:val="0"/>
+                          <w:bCs w:val="0"/>
+                          <w:kern w:val="2"/>
+                          <w:sz w:val="21"/>
+                          <w:szCs w:val="24"/>
+                          <w:u w:val="none"/>
+                          <w:lang w:val="en-US" w:eastAsia="zh-CN" w:bidi="ar-SA"/>
+                        </w:rPr>
+                      </m:ctrlPr>
+                    </m:e>
+                    <m:sub>
+                      <m:r>
+                        <m:rPr>
+                          <m:sty m:val="p"/>
+                        </m:rPr>
+                        <w:rPr>
+                          <w:rFonts w:hint="default" w:ascii="Cambria Math" w:hAnsi="Cambria Math" w:cstheme="minorBidi"/>
+                          <w:kern w:val="2"/>
+                          <w:sz w:val="21"/>
+                          <w:szCs w:val="24"/>
+                          <w:u w:val="none"/>
+                          <w:lang w:val="en-US" w:eastAsia="zh-CN" w:bidi="ar-SA"/>
+                        </w:rPr>
+                        <m:t>2</m:t>
+                      </m:r>
+                      <m:ctrlPr>
+                        <w:rPr>
+                          <w:rFonts w:hint="default" w:ascii="Cambria Math" w:hAnsi="Cambria Math" w:cstheme="minorBidi"/>
+                          <w:b w:val="0"/>
+                          <w:bCs w:val="0"/>
+                          <w:kern w:val="2"/>
+                          <w:sz w:val="21"/>
+                          <w:szCs w:val="24"/>
+                          <w:u w:val="none"/>
+                          <w:lang w:val="en-US" w:eastAsia="zh-CN" w:bidi="ar-SA"/>
+                        </w:rPr>
+                      </m:ctrlPr>
+                    </m:sub>
+                  </m:sSub>
                   <m:ctrlPr>
                     <w:rPr>
                       <w:rFonts w:hint="default" w:ascii="Cambria Math" w:hAnsi="Cambria Math" w:cstheme="minorBidi"/>
@@ -2460,20 +2751,78 @@
                       </m:ctrlPr>
                     </m:funcPr>
                     <m:fName>
-                      <m:r>
-                        <m:rPr>
-                          <m:sty m:val="p"/>
-                        </m:rPr>
-                        <w:rPr>
-                          <w:rFonts w:ascii="Cambria Math" w:hAnsi="Cambria Math" w:cstheme="minorBidi"/>
-                          <w:kern w:val="2"/>
-                          <w:sz w:val="21"/>
-                          <w:szCs w:val="24"/>
-                          <w:u w:val="none"/>
-                          <w:lang w:val="en-US" w:bidi="ar-SA"/>
-                        </w:rPr>
-                        <m:t>log</m:t>
-                      </m:r>
+                      <m:sSub>
+                        <m:sSubPr>
+                          <m:ctrlPr>
+                            <w:rPr>
+                              <w:rFonts w:hint="default" w:ascii="Cambria Math" w:hAnsi="Cambria Math" w:cstheme="minorBidi"/>
+                              <w:b w:val="0"/>
+                              <w:bCs w:val="0"/>
+                              <w:kern w:val="2"/>
+                              <w:sz w:val="21"/>
+                              <w:szCs w:val="24"/>
+                              <w:u w:val="none"/>
+                              <w:lang w:val="en-US" w:eastAsia="zh-CN" w:bidi="ar-SA"/>
+                            </w:rPr>
+                          </m:ctrlPr>
+                        </m:sSubPr>
+                        <m:e>
+                          <m:r>
+                            <m:rPr>
+                              <m:sty m:val="p"/>
+                            </m:rPr>
+                            <w:rPr>
+                              <w:rFonts w:hint="default" w:ascii="Cambria Math" w:hAnsi="Cambria Math" w:cstheme="minorBidi"/>
+                              <w:kern w:val="2"/>
+                              <w:sz w:val="21"/>
+                              <w:szCs w:val="24"/>
+                              <w:u w:val="none"/>
+                              <w:lang w:val="en-US" w:eastAsia="zh-CN" w:bidi="ar-SA"/>
+                            </w:rPr>
+                            <m:t>log</m:t>
+                          </m:r>
+                          <m:ctrlPr>
+                            <w:rPr>
+                              <w:rFonts w:hint="default" w:ascii="Cambria Math" w:hAnsi="Cambria Math" w:cstheme="minorBidi"/>
+                              <w:b w:val="0"/>
+                              <w:bCs w:val="0"/>
+                              <w:kern w:val="2"/>
+                              <w:sz w:val="21"/>
+                              <w:szCs w:val="24"/>
+                              <w:u w:val="none"/>
+                              <w:lang w:val="en-US" w:eastAsia="zh-CN" w:bidi="ar-SA"/>
+                            </w:rPr>
+                          </m:ctrlPr>
+                        </m:e>
+                        <m:sub>
+                          <m:r>
+                            <m:rPr>
+                              <m:sty m:val="p"/>
+                            </m:rPr>
+                            <w:rPr>
+                              <w:rFonts w:hint="default" w:ascii="Cambria Math" w:hAnsi="Cambria Math" w:cstheme="minorBidi"/>
+                              <w:kern w:val="2"/>
+                              <w:sz w:val="21"/>
+                              <w:szCs w:val="24"/>
+                              <w:u w:val="none"/>
+                              <w:lang w:val="en-US" w:eastAsia="zh-CN" w:bidi="ar-SA"/>
+                            </w:rPr>
+                            <m:t>2</m:t>
+                          </m:r>
+                          <m:ctrlPr>
+                            <w:rPr>
+                              <w:rFonts w:hint="default" w:ascii="Cambria Math" w:hAnsi="Cambria Math" w:cstheme="minorBidi"/>
+                              <w:b w:val="0"/>
+                              <w:bCs w:val="0"/>
+                              <w:kern w:val="2"/>
+                              <w:sz w:val="21"/>
+                              <w:szCs w:val="24"/>
+                              <w:u w:val="none"/>
+                              <w:lang w:val="en-US" w:eastAsia="zh-CN" w:bidi="ar-SA"/>
+                            </w:rPr>
+                          </m:ctrlPr>
+                        </m:sub>
+                      </m:sSub>
                       <m:ctrlPr>
                         <w:rPr>
                           <w:rFonts w:hint="default" w:ascii="Cambria Math" w:hAnsi="Cambria Math" w:cstheme="minorBidi"/>
@@ -2644,7 +2993,7 @@
               <w:u w:val="none"/>
               <w:lang w:val="en-US" w:eastAsia="zh-CN" w:bidi="ar-SA"/>
             </w:rPr>
-            <m:t>=0.301</m:t>
+            <m:t>=1</m:t>
           </m:r>
         </m:oMath>
       </m:oMathPara>
@@ -2943,20 +3292,78 @@
                   </m:ctrlPr>
                 </m:funcPr>
                 <m:fName>
-                  <m:r>
-                    <m:rPr>
-                      <m:sty m:val="p"/>
-                    </m:rPr>
-                    <w:rPr>
-                      <w:rFonts w:ascii="Cambria Math" w:hAnsi="Cambria Math" w:cstheme="minorBidi"/>
-                      <w:kern w:val="2"/>
-                      <w:sz w:val="21"/>
-                      <w:szCs w:val="24"/>
-                      <w:u w:val="none"/>
-                      <w:lang w:val="en-US" w:bidi="ar-SA"/>
-                    </w:rPr>
-                    <m:t>log</m:t>
-                  </m:r>
+                  <m:sSub>
+                    <m:sSubPr>
+                      <m:ctrlPr>
+                        <w:rPr>
+                          <w:rFonts w:hint="default" w:ascii="Cambria Math" w:hAnsi="Cambria Math" w:cstheme="minorBidi"/>
+                          <w:b w:val="0"/>
+                          <w:bCs w:val="0"/>
+                          <w:kern w:val="2"/>
+                          <w:sz w:val="21"/>
+                          <w:szCs w:val="24"/>
+                          <w:u w:val="none"/>
+                          <w:lang w:val="en-US" w:eastAsia="zh-CN" w:bidi="ar-SA"/>
+                        </w:rPr>
+                      </m:ctrlPr>
+                    </m:sSubPr>
+                    <m:e>
+                      <m:r>
+                        <m:rPr>
+                          <m:sty m:val="p"/>
+                        </m:rPr>
+                        <w:rPr>
+                          <w:rFonts w:hint="default" w:ascii="Cambria Math" w:hAnsi="Cambria Math" w:cstheme="minorBidi"/>
+                          <w:kern w:val="2"/>
+                          <w:sz w:val="21"/>
+                          <w:szCs w:val="24"/>
+                          <w:u w:val="none"/>
+                          <w:lang w:val="en-US" w:eastAsia="zh-CN" w:bidi="ar-SA"/>
+                        </w:rPr>
+                        <m:t>log</m:t>
+                      </m:r>
+                      <m:ctrlPr>
+                        <w:rPr>
+                          <w:rFonts w:hint="default" w:ascii="Cambria Math" w:hAnsi="Cambria Math" w:cstheme="minorBidi"/>
+                          <w:b w:val="0"/>
+                          <w:bCs w:val="0"/>
+                          <w:kern w:val="2"/>
+                          <w:sz w:val="21"/>
+                          <w:szCs w:val="24"/>
+                          <w:u w:val="none"/>
+                          <w:lang w:val="en-US" w:eastAsia="zh-CN" w:bidi="ar-SA"/>
+                        </w:rPr>
+                      </m:ctrlPr>
+                    </m:e>
+                    <m:sub>
+                      <m:r>
+                        <m:rPr>
+                          <m:sty m:val="p"/>
+                        </m:rPr>
+                        <w:rPr>
+                          <w:rFonts w:hint="default" w:ascii="Cambria Math" w:hAnsi="Cambria Math" w:cstheme="minorBidi"/>
+                          <w:kern w:val="2"/>
+                          <w:sz w:val="21"/>
+                          <w:szCs w:val="24"/>
+                          <w:u w:val="none"/>
+                          <w:lang w:val="en-US" w:eastAsia="zh-CN" w:bidi="ar-SA"/>
+                        </w:rPr>
+                        <m:t>2</m:t>
+                      </m:r>
+                      <m:ctrlPr>
+                        <w:rPr>
+                          <w:rFonts w:hint="default" w:ascii="Cambria Math" w:hAnsi="Cambria Math" w:cstheme="minorBidi"/>
+                          <w:b w:val="0"/>
+                          <w:bCs w:val="0"/>
+                          <w:kern w:val="2"/>
+                          <w:sz w:val="21"/>
+                          <w:szCs w:val="24"/>
+                          <w:u w:val="none"/>
+                          <w:lang w:val="en-US" w:eastAsia="zh-CN" w:bidi="ar-SA"/>
+                        </w:rPr>
+                      </m:ctrlPr>
+                    </m:sub>
+                  </m:sSub>
                   <m:ctrlPr>
                     <w:rPr>
                       <w:rFonts w:hint="default" w:ascii="Cambria Math" w:hAnsi="Cambria Math" w:cstheme="minorBidi"/>
@@ -3175,20 +3582,78 @@
                       </m:ctrlPr>
                     </m:funcPr>
                     <m:fName>
-                      <m:r>
-                        <m:rPr>
-                          <m:sty m:val="p"/>
-                        </m:rPr>
-                        <w:rPr>
-                          <w:rFonts w:ascii="Cambria Math" w:hAnsi="Cambria Math" w:cstheme="minorBidi"/>
-                          <w:kern w:val="2"/>
-                          <w:sz w:val="21"/>
-                          <w:szCs w:val="24"/>
-                          <w:u w:val="none"/>
-                          <w:lang w:val="en-US" w:bidi="ar-SA"/>
-                        </w:rPr>
-                        <m:t>log</m:t>
-                      </m:r>
+                      <m:sSub>
+                        <m:sSubPr>
+                          <m:ctrlPr>
+                            <w:rPr>
+                              <w:rFonts w:hint="default" w:ascii="Cambria Math" w:hAnsi="Cambria Math" w:cstheme="minorBidi"/>
+                              <w:b w:val="0"/>
+                              <w:bCs w:val="0"/>
+                              <w:kern w:val="2"/>
+                              <w:sz w:val="21"/>
+                              <w:szCs w:val="24"/>
+                              <w:u w:val="none"/>
+                              <w:lang w:val="en-US" w:eastAsia="zh-CN" w:bidi="ar-SA"/>
+                            </w:rPr>
+                          </m:ctrlPr>
+                        </m:sSubPr>
+                        <m:e>
+                          <m:r>
+                            <m:rPr>
+                              <m:sty m:val="p"/>
+                            </m:rPr>
+                            <w:rPr>
+                              <w:rFonts w:hint="default" w:ascii="Cambria Math" w:hAnsi="Cambria Math" w:cstheme="minorBidi"/>
+                              <w:kern w:val="2"/>
+                              <w:sz w:val="21"/>
+                              <w:szCs w:val="24"/>
+                              <w:u w:val="none"/>
+                              <w:lang w:val="en-US" w:eastAsia="zh-CN" w:bidi="ar-SA"/>
+                            </w:rPr>
+                            <m:t>log</m:t>
+                          </m:r>
+                          <m:ctrlPr>
+                            <w:rPr>
+                              <w:rFonts w:hint="default" w:ascii="Cambria Math" w:hAnsi="Cambria Math" w:cstheme="minorBidi"/>
+                              <w:b w:val="0"/>
+                              <w:bCs w:val="0"/>
+                              <w:kern w:val="2"/>
+                              <w:sz w:val="21"/>
+                              <w:szCs w:val="24"/>
+                              <w:u w:val="none"/>
+                              <w:lang w:val="en-US" w:eastAsia="zh-CN" w:bidi="ar-SA"/>
+                            </w:rPr>
+                          </m:ctrlPr>
+                        </m:e>
+                        <m:sub>
+                          <m:r>
+                            <m:rPr>
+                              <m:sty m:val="p"/>
+                            </m:rPr>
+                            <w:rPr>
+                              <w:rFonts w:hint="default" w:ascii="Cambria Math" w:hAnsi="Cambria Math" w:cstheme="minorBidi"/>
+                              <w:kern w:val="2"/>
+                              <w:sz w:val="21"/>
+                              <w:szCs w:val="24"/>
+                              <w:u w:val="none"/>
+                              <w:lang w:val="en-US" w:eastAsia="zh-CN" w:bidi="ar-SA"/>
+                            </w:rPr>
+                            <m:t>2</m:t>
+                          </m:r>
+                          <m:ctrlPr>
+                            <w:rPr>
+                              <w:rFonts w:hint="default" w:ascii="Cambria Math" w:hAnsi="Cambria Math" w:cstheme="minorBidi"/>
+                              <w:b w:val="0"/>
+                              <w:bCs w:val="0"/>
+                              <w:kern w:val="2"/>
+                              <w:sz w:val="21"/>
+                              <w:szCs w:val="24"/>
+                              <w:u w:val="none"/>
+                              <w:lang w:val="en-US" w:eastAsia="zh-CN" w:bidi="ar-SA"/>
+                            </w:rPr>
+                          </m:ctrlPr>
+                        </m:sub>
+                      </m:sSub>
                       <m:ctrlPr>
                         <w:rPr>
                           <w:rFonts w:hint="default" w:ascii="Cambria Math" w:hAnsi="Cambria Math" w:cstheme="minorBidi"/>
@@ -3359,7 +3824,7 @@
               <w:u w:val="none"/>
               <w:lang w:val="en-US" w:eastAsia="zh-CN" w:bidi="ar-SA"/>
             </w:rPr>
-            <m:t>=0.2764</m:t>
+            <m:t>=0.91833</m:t>
           </m:r>
         </m:oMath>
       </m:oMathPara>
@@ -4026,7 +4491,35 @@
               <w:u w:val="none"/>
               <w:lang w:val="en-US" w:eastAsia="zh-CN" w:bidi="ar-SA"/>
             </w:rPr>
-            <m:t>×0.2922+</m:t>
+            <m:t>×</m:t>
+          </m:r>
+          <m:r>
+            <m:rPr>
+              <m:sty m:val="p"/>
+            </m:rPr>
+            <w:rPr>
+              <w:rFonts w:hint="default" w:ascii="Cambria Math" w:hAnsi="Cambria Math" w:cstheme="minorBidi"/>
+              <w:kern w:val="2"/>
+              <w:sz w:val="21"/>
+              <w:szCs w:val="24"/>
+              <w:u w:val="none"/>
+              <w:lang w:val="en-US" w:eastAsia="zh-CN" w:bidi="ar-SA"/>
+            </w:rPr>
+            <m:t>0.97096</m:t>
+          </m:r>
+          <m:r>
+            <m:rPr>
+              <m:sty m:val="p"/>
+            </m:rPr>
+            <w:rPr>
+              <w:rFonts w:hint="default" w:ascii="Cambria Math" w:hAnsi="Cambria Math" w:cs="Cambria Math"/>
+              <w:kern w:val="2"/>
+              <w:sz w:val="21"/>
+              <w:szCs w:val="24"/>
+              <w:u w:val="none"/>
+              <w:lang w:val="en-US" w:eastAsia="zh-CN" w:bidi="ar-SA"/>
+            </w:rPr>
+            <m:t>+</m:t>
           </m:r>
           <m:f>
             <m:fPr>
@@ -4112,7 +4605,35 @@
               <w:u w:val="none"/>
               <w:lang w:val="en-US" w:eastAsia="zh-CN" w:bidi="ar-SA"/>
             </w:rPr>
-            <m:t>×0.301+</m:t>
+            <m:t>×</m:t>
+          </m:r>
+          <m:r>
+            <m:rPr>
+              <m:sty m:val="p"/>
+            </m:rPr>
+            <w:rPr>
+              <w:rFonts w:hint="default" w:ascii="Cambria Math" w:hAnsi="Cambria Math" w:cstheme="minorBidi"/>
+              <w:kern w:val="2"/>
+              <w:sz w:val="21"/>
+              <w:szCs w:val="24"/>
+              <w:u w:val="none"/>
+              <w:lang w:val="en-US" w:eastAsia="zh-CN" w:bidi="ar-SA"/>
+            </w:rPr>
+            <m:t>1</m:t>
+          </m:r>
+          <m:r>
+            <m:rPr>
+              <m:sty m:val="p"/>
+            </m:rPr>
+            <w:rPr>
+              <w:rFonts w:hint="default" w:ascii="Cambria Math" w:hAnsi="Cambria Math" w:cs="Cambria Math"/>
+              <w:kern w:val="2"/>
+              <w:sz w:val="21"/>
+              <w:szCs w:val="24"/>
+              <w:u w:val="none"/>
+              <w:lang w:val="en-US" w:eastAsia="zh-CN" w:bidi="ar-SA"/>
+            </w:rPr>
+            <m:t>+</m:t>
           </m:r>
           <m:f>
             <m:fPr>
@@ -4198,7 +4719,35 @@
               <w:u w:val="none"/>
               <w:lang w:val="en-US" w:eastAsia="zh-CN" w:bidi="ar-SA"/>
             </w:rPr>
-            <m:t>×0.2764=0.2912</m:t>
+            <m:t>×</m:t>
+          </m:r>
+          <m:r>
+            <m:rPr>
+              <m:sty m:val="p"/>
+            </m:rPr>
+            <w:rPr>
+              <w:rFonts w:hint="default" w:ascii="Cambria Math" w:hAnsi="Cambria Math" w:cstheme="minorBidi"/>
+              <w:kern w:val="2"/>
+              <w:sz w:val="21"/>
+              <w:szCs w:val="24"/>
+              <w:u w:val="none"/>
+              <w:lang w:val="en-US" w:eastAsia="zh-CN" w:bidi="ar-SA"/>
+            </w:rPr>
+            <m:t>0.91833</m:t>
+          </m:r>
+          <m:r>
+            <m:rPr>
+              <m:sty m:val="p"/>
+            </m:rPr>
+            <w:rPr>
+              <w:rFonts w:hint="default" w:ascii="Cambria Math" w:hAnsi="Cambria Math" w:cs="Cambria Math"/>
+              <w:kern w:val="2"/>
+              <w:sz w:val="21"/>
+              <w:szCs w:val="24"/>
+              <w:u w:val="none"/>
+              <w:lang w:val="en-US" w:eastAsia="zh-CN" w:bidi="ar-SA"/>
+            </w:rPr>
+            <m:t>=0.96748</m:t>
           </m:r>
         </m:oMath>
       </m:oMathPara>
@@ -4319,7 +4868,7 @@
               <w:u w:val="none"/>
               <w:lang w:val="en-US" w:eastAsia="zh-CN" w:bidi="ar-SA"/>
             </w:rPr>
-            <m:t>(D)=0.295−0.2912=0.0038</m:t>
+            <m:t>(D)=0.97985−0.96748=0.01237</m:t>
           </m:r>
         </m:oMath>
       </m:oMathPara>
@@ -5056,20 +5605,78 @@
                   </m:ctrlPr>
                 </m:funcPr>
                 <m:fName>
-                  <m:r>
-                    <m:rPr>
-                      <m:sty m:val="p"/>
-                    </m:rPr>
-                    <w:rPr>
-                      <w:rFonts w:ascii="Cambria Math" w:hAnsi="Cambria Math" w:cstheme="minorBidi"/>
-                      <w:kern w:val="2"/>
-                      <w:sz w:val="21"/>
-                      <w:szCs w:val="24"/>
-                      <w:u w:val="none"/>
-                      <w:lang w:val="en-US" w:bidi="ar-SA"/>
-                    </w:rPr>
-                    <m:t>log</m:t>
-                  </m:r>
+                  <m:sSub>
+                    <m:sSubPr>
+                      <m:ctrlPr>
+                        <w:rPr>
+                          <w:rFonts w:hint="default" w:ascii="Cambria Math" w:hAnsi="Cambria Math" w:cstheme="minorBidi"/>
+                          <w:b w:val="0"/>
+                          <w:bCs w:val="0"/>
+                          <w:kern w:val="2"/>
+                          <w:sz w:val="21"/>
+                          <w:szCs w:val="24"/>
+                          <w:u w:val="none"/>
+                          <w:lang w:val="en-US" w:eastAsia="zh-CN" w:bidi="ar-SA"/>
+                        </w:rPr>
+                      </m:ctrlPr>
+                    </m:sSubPr>
+                    <m:e>
+                      <m:r>
+                        <m:rPr>
+                          <m:sty m:val="p"/>
+                        </m:rPr>
+                        <w:rPr>
+                          <w:rFonts w:hint="default" w:ascii="Cambria Math" w:hAnsi="Cambria Math" w:cstheme="minorBidi"/>
+                          <w:kern w:val="2"/>
+                          <w:sz w:val="21"/>
+                          <w:szCs w:val="24"/>
+                          <w:u w:val="none"/>
+                          <w:lang w:val="en-US" w:eastAsia="zh-CN" w:bidi="ar-SA"/>
+                        </w:rPr>
+                        <m:t>log</m:t>
+                      </m:r>
+                      <m:ctrlPr>
+                        <w:rPr>
+                          <w:rFonts w:hint="default" w:ascii="Cambria Math" w:hAnsi="Cambria Math" w:cstheme="minorBidi"/>
+                          <w:b w:val="0"/>
+                          <w:bCs w:val="0"/>
+                          <w:kern w:val="2"/>
+                          <w:sz w:val="21"/>
+                          <w:szCs w:val="24"/>
+                          <w:u w:val="none"/>
+                          <w:lang w:val="en-US" w:eastAsia="zh-CN" w:bidi="ar-SA"/>
+                        </w:rPr>
+                      </m:ctrlPr>
+                    </m:e>
+                    <m:sub>
+                      <m:r>
+                        <m:rPr>
+                          <m:sty m:val="p"/>
+                        </m:rPr>
+                        <w:rPr>
+                          <w:rFonts w:hint="default" w:ascii="Cambria Math" w:hAnsi="Cambria Math" w:cstheme="minorBidi"/>
+                          <w:kern w:val="2"/>
+                          <w:sz w:val="21"/>
+                          <w:szCs w:val="24"/>
+                          <w:u w:val="none"/>
+                          <w:lang w:val="en-US" w:eastAsia="zh-CN" w:bidi="ar-SA"/>
+                        </w:rPr>
+                        <m:t>2</m:t>
+                      </m:r>
+                      <m:ctrlPr>
+                        <w:rPr>
+                          <w:rFonts w:hint="default" w:ascii="Cambria Math" w:hAnsi="Cambria Math" w:cstheme="minorBidi"/>
+                          <w:b w:val="0"/>
+                          <w:bCs w:val="0"/>
+                          <w:kern w:val="2"/>
+                          <w:sz w:val="21"/>
+                          <w:szCs w:val="24"/>
+                          <w:u w:val="none"/>
+                          <w:lang w:val="en-US" w:eastAsia="zh-CN" w:bidi="ar-SA"/>
+                        </w:rPr>
+                      </m:ctrlPr>
+                    </m:sub>
+                  </m:sSub>
                   <m:ctrlPr>
                     <w:rPr>
                       <w:rFonts w:hint="default" w:ascii="Cambria Math" w:hAnsi="Cambria Math" w:cstheme="minorBidi"/>
@@ -5288,20 +5895,78 @@
                       </m:ctrlPr>
                     </m:funcPr>
                     <m:fName>
-                      <m:r>
-                        <m:rPr>
-                          <m:sty m:val="p"/>
-                        </m:rPr>
-                        <w:rPr>
-                          <w:rFonts w:ascii="Cambria Math" w:hAnsi="Cambria Math" w:cstheme="minorBidi"/>
-                          <w:kern w:val="2"/>
-                          <w:sz w:val="21"/>
-                          <w:szCs w:val="24"/>
-                          <w:u w:val="none"/>
-                          <w:lang w:val="en-US" w:bidi="ar-SA"/>
-                        </w:rPr>
-                        <m:t>log</m:t>
-                      </m:r>
+                      <m:sSub>
+                        <m:sSubPr>
+                          <m:ctrlPr>
+                            <w:rPr>
+                              <w:rFonts w:hint="default" w:ascii="Cambria Math" w:hAnsi="Cambria Math" w:cstheme="minorBidi"/>
+                              <w:b w:val="0"/>
+                              <w:bCs w:val="0"/>
+                              <w:kern w:val="2"/>
+                              <w:sz w:val="21"/>
+                              <w:szCs w:val="24"/>
+                              <w:u w:val="none"/>
+                              <w:lang w:val="en-US" w:eastAsia="zh-CN" w:bidi="ar-SA"/>
+                            </w:rPr>
+                          </m:ctrlPr>
+                        </m:sSubPr>
+                        <m:e>
+                          <m:r>
+                            <m:rPr>
+                              <m:sty m:val="p"/>
+                            </m:rPr>
+                            <w:rPr>
+                              <w:rFonts w:hint="default" w:ascii="Cambria Math" w:hAnsi="Cambria Math" w:cstheme="minorBidi"/>
+                              <w:kern w:val="2"/>
+                              <w:sz w:val="21"/>
+                              <w:szCs w:val="24"/>
+                              <w:u w:val="none"/>
+                              <w:lang w:val="en-US" w:eastAsia="zh-CN" w:bidi="ar-SA"/>
+                            </w:rPr>
+                            <m:t>log</m:t>
+                          </m:r>
+                          <m:ctrlPr>
+                            <w:rPr>
+                              <w:rFonts w:hint="default" w:ascii="Cambria Math" w:hAnsi="Cambria Math" w:cstheme="minorBidi"/>
+                              <w:b w:val="0"/>
+                              <w:bCs w:val="0"/>
+                              <w:kern w:val="2"/>
+                              <w:sz w:val="21"/>
+                              <w:szCs w:val="24"/>
+                              <w:u w:val="none"/>
+                              <w:lang w:val="en-US" w:eastAsia="zh-CN" w:bidi="ar-SA"/>
+                            </w:rPr>
+                          </m:ctrlPr>
+                        </m:e>
+                        <m:sub>
+                          <m:r>
+                            <m:rPr>
+                              <m:sty m:val="p"/>
+                            </m:rPr>
+                            <w:rPr>
+                              <w:rFonts w:hint="default" w:ascii="Cambria Math" w:hAnsi="Cambria Math" w:cstheme="minorBidi"/>
+                              <w:kern w:val="2"/>
+                              <w:sz w:val="21"/>
+                              <w:szCs w:val="24"/>
+                              <w:u w:val="none"/>
+                              <w:lang w:val="en-US" w:eastAsia="zh-CN" w:bidi="ar-SA"/>
+                            </w:rPr>
+                            <m:t>2</m:t>
+                          </m:r>
+                          <m:ctrlPr>
+                            <w:rPr>
+                              <w:rFonts w:hint="default" w:ascii="Cambria Math" w:hAnsi="Cambria Math" w:cstheme="minorBidi"/>
+                              <w:b w:val="0"/>
+                              <w:bCs w:val="0"/>
+                              <w:kern w:val="2"/>
+                              <w:sz w:val="21"/>
+                              <w:szCs w:val="24"/>
+                              <w:u w:val="none"/>
+                              <w:lang w:val="en-US" w:eastAsia="zh-CN" w:bidi="ar-SA"/>
+                            </w:rPr>
+                          </m:ctrlPr>
+                        </m:sub>
+                      </m:sSub>
                       <m:ctrlPr>
                         <w:rPr>
                           <w:rFonts w:hint="default" w:ascii="Cambria Math" w:hAnsi="Cambria Math" w:cstheme="minorBidi"/>
@@ -5472,7 +6137,7 @@
               <w:u w:val="none"/>
               <w:lang w:val="en-US" w:eastAsia="zh-CN" w:bidi="ar-SA"/>
             </w:rPr>
-            <m:t>=0.1636</m:t>
+            <m:t>=0.543525</m:t>
           </m:r>
         </m:oMath>
       </m:oMathPara>
@@ -5771,20 +6436,78 @@
                   </m:ctrlPr>
                 </m:funcPr>
                 <m:fName>
-                  <m:r>
-                    <m:rPr>
-                      <m:sty m:val="p"/>
-                    </m:rPr>
-                    <w:rPr>
-                      <w:rFonts w:ascii="Cambria Math" w:hAnsi="Cambria Math" w:cstheme="minorBidi"/>
-                      <w:kern w:val="2"/>
-                      <w:sz w:val="21"/>
-                      <w:szCs w:val="24"/>
-                      <w:u w:val="none"/>
-                      <w:lang w:val="en-US" w:bidi="ar-SA"/>
-                    </w:rPr>
-                    <m:t>log</m:t>
-                  </m:r>
+                  <m:sSub>
+                    <m:sSubPr>
+                      <m:ctrlPr>
+                        <w:rPr>
+                          <w:rFonts w:hint="default" w:ascii="Cambria Math" w:hAnsi="Cambria Math" w:cstheme="minorBidi"/>
+                          <w:b w:val="0"/>
+                          <w:bCs w:val="0"/>
+                          <w:kern w:val="2"/>
+                          <w:sz w:val="21"/>
+                          <w:szCs w:val="24"/>
+                          <w:u w:val="none"/>
+                          <w:lang w:val="en-US" w:eastAsia="zh-CN" w:bidi="ar-SA"/>
+                        </w:rPr>
+                      </m:ctrlPr>
+                    </m:sSubPr>
+                    <m:e>
+                      <m:r>
+                        <m:rPr>
+                          <m:sty m:val="p"/>
+                        </m:rPr>
+                        <w:rPr>
+                          <w:rFonts w:hint="default" w:ascii="Cambria Math" w:hAnsi="Cambria Math" w:cstheme="minorBidi"/>
+                          <w:kern w:val="2"/>
+                          <w:sz w:val="21"/>
+                          <w:szCs w:val="24"/>
+                          <w:u w:val="none"/>
+                          <w:lang w:val="en-US" w:eastAsia="zh-CN" w:bidi="ar-SA"/>
+                        </w:rPr>
+                        <m:t>log</m:t>
+                      </m:r>
+                      <m:ctrlPr>
+                        <w:rPr>
+                          <w:rFonts w:hint="default" w:ascii="Cambria Math" w:hAnsi="Cambria Math" w:cstheme="minorBidi"/>
+                          <w:b w:val="0"/>
+                          <w:bCs w:val="0"/>
+                          <w:kern w:val="2"/>
+                          <w:sz w:val="21"/>
+                          <w:szCs w:val="24"/>
+                          <w:u w:val="none"/>
+                          <w:lang w:val="en-US" w:eastAsia="zh-CN" w:bidi="ar-SA"/>
+                        </w:rPr>
+                      </m:ctrlPr>
+                    </m:e>
+                    <m:sub>
+                      <m:r>
+                        <m:rPr>
+                          <m:sty m:val="p"/>
+                        </m:rPr>
+                        <w:rPr>
+                          <w:rFonts w:hint="default" w:ascii="Cambria Math" w:hAnsi="Cambria Math" w:cstheme="minorBidi"/>
+                          <w:kern w:val="2"/>
+                          <w:sz w:val="21"/>
+                          <w:szCs w:val="24"/>
+                          <w:u w:val="none"/>
+                          <w:lang w:val="en-US" w:eastAsia="zh-CN" w:bidi="ar-SA"/>
+                        </w:rPr>
+                        <m:t>2</m:t>
+                      </m:r>
+                      <m:ctrlPr>
+                        <w:rPr>
+                          <w:rFonts w:hint="default" w:ascii="Cambria Math" w:hAnsi="Cambria Math" w:cstheme="minorBidi"/>
+                          <w:b w:val="0"/>
+                          <w:bCs w:val="0"/>
+                          <w:kern w:val="2"/>
+                          <w:sz w:val="21"/>
+                          <w:szCs w:val="24"/>
+                          <w:u w:val="none"/>
+                          <w:lang w:val="en-US" w:eastAsia="zh-CN" w:bidi="ar-SA"/>
+                        </w:rPr>
+                      </m:ctrlPr>
+                    </m:sub>
+                  </m:sSub>
                   <m:ctrlPr>
                     <w:rPr>
                       <w:rFonts w:hint="default" w:ascii="Cambria Math" w:hAnsi="Cambria Math" w:cstheme="minorBidi"/>
@@ -6003,20 +6726,80 @@
                       </m:ctrlPr>
                     </m:funcPr>
                     <m:fName>
-                      <m:r>
-                        <m:rPr>
-                          <m:sty m:val="p"/>
-                        </m:rPr>
-                        <w:rPr>
-                          <w:rFonts w:ascii="Cambria Math" w:hAnsi="Cambria Math" w:cstheme="minorBidi"/>
-                          <w:kern w:val="2"/>
-                          <w:sz w:val="21"/>
-                          <w:szCs w:val="24"/>
-                          <w:u w:val="none"/>
-                          <w:lang w:val="en-US" w:bidi="ar-SA"/>
-                        </w:rPr>
-                        <m:t>log</m:t>
-                      </m:r>
+                      <m:sSub>
+                        <m:sSubPr>
+                          <m:ctrlPr>
+                            <w:rPr>
+                              <w:rFonts w:hint="default" w:ascii="Cambria Math" w:hAnsi="Cambria Math" w:cstheme="minorBidi"/>
+                              <w:b w:val="0"/>
+                              <w:bCs w:val="0"/>
+                              <w:kern w:val="2"/>
+                              <w:sz w:val="21"/>
+                              <w:szCs w:val="24"/>
+                              <w:u w:val="none"/>
+                              <w:lang w:val="en-US" w:eastAsia="zh-CN" w:bidi="ar-SA"/>
+                            </w:rPr>
+                          </m:ctrlPr>
+                        </m:sSubPr>
+                        <m:e>
+                          <m:r>
+                            <m:rPr>
+                              <m:sty m:val="p"/>
+                            </m:rPr>
+                            <w:rPr>
+                              <w:rFonts w:hint="default" w:ascii="Cambria Math" w:hAnsi="Cambria Math" w:cstheme="minorBidi"/>
+                              <w:kern w:val="2"/>
+                              <w:sz w:val="21"/>
+                              <w:szCs w:val="24"/>
+                              <w:u w:val="none"/>
+                              <w:lang w:val="en-US" w:eastAsia="zh-CN" w:bidi="ar-SA"/>
+                            </w:rPr>
+                            <m:t>log</m:t>
+                          </m:r>
+                          <m:ctrlPr>
+                            <w:rPr>
+                              <w:rFonts w:hint="default" w:ascii="Cambria Math" w:hAnsi="Cambria Math" w:cstheme="minorBidi"/>
+                              <w:b w:val="0"/>
+                              <w:bCs w:val="0"/>
+                              <w:kern w:val="2"/>
+                              <w:sz w:val="21"/>
+                              <w:szCs w:val="24"/>
+                              <w:u w:val="none"/>
+                              <w:lang w:val="en-US" w:eastAsia="zh-CN" w:bidi="ar-SA"/>
+                            </w:rPr>
+                          </m:ctrlPr>
+                        </m:e>
+                        <m:sub>
+                          <m:r>
+                            <m:rPr>
+                              <m:sty m:val="p"/>
+                            </m:rPr>
+                            <w:rPr>
+                              <w:rFonts w:hint="default" w:ascii="Cambria Math" w:hAnsi="Cambria Math" w:cstheme="minorBidi"/>
+                              <w:kern w:val="2"/>
+                              <w:sz w:val="21"/>
+                              <w:szCs w:val="24"/>
+                              <w:u w:val="none"/>
+                              <w:lang w:val="en-US" w:eastAsia="zh-CN" w:bidi="ar-SA"/>
+                            </w:rPr>
+                            <m:t>2</m:t>
+                          </m:r>
+                          <m:ctrlPr>
+                            <w:rPr>
+                              <w:rFonts w:hint="default" w:ascii="Cambria Math" w:hAnsi="Cambria Math" w:cstheme="minorBidi"/>
+                              <w:b w:val="0"/>
+                              <w:bCs w:val="0"/>
+                              <w:kern w:val="2"/>
+                              <w:sz w:val="21"/>
+                              <w:szCs w:val="24"/>
+                              <w:u w:val="none"/>
+                              <w:lang w:val="en-US" w:eastAsia="zh-CN" w:bidi="ar-SA"/>
+                            </w:rPr>
+                          </m:ctrlPr>
+                        </m:sub>
+                      </m:sSub>
+                      <w:bookmarkStart w:id="0" w:name="_GoBack"/>
+                      <w:bookmarkEnd w:id="0"/>
                       <m:ctrlPr>
                         <w:rPr>
                           <w:rFonts w:hint="default" w:ascii="Cambria Math" w:hAnsi="Cambria Math" w:cstheme="minorBidi"/>
@@ -6696,7 +7479,35 @@
               <w:u w:val="none"/>
               <w:lang w:val="en-US" w:eastAsia="zh-CN" w:bidi="ar-SA"/>
             </w:rPr>
-            <m:t>×0.1636+</m:t>
+            <m:t>×</m:t>
+          </m:r>
+          <m:r>
+            <m:rPr>
+              <m:sty m:val="p"/>
+            </m:rPr>
+            <w:rPr>
+              <w:rFonts w:hint="default" w:ascii="Cambria Math" w:hAnsi="Cambria Math" w:cstheme="minorBidi"/>
+              <w:kern w:val="2"/>
+              <w:sz w:val="21"/>
+              <w:szCs w:val="24"/>
+              <w:u w:val="none"/>
+              <w:lang w:val="en-US" w:eastAsia="zh-CN" w:bidi="ar-SA"/>
+            </w:rPr>
+            <m:t>0.543525</m:t>
+          </m:r>
+          <m:r>
+            <m:rPr>
+              <m:sty m:val="p"/>
+            </m:rPr>
+            <w:rPr>
+              <w:rFonts w:hint="default" w:ascii="Cambria Math" w:hAnsi="Cambria Math" w:cs="Cambria Math"/>
+              <w:kern w:val="2"/>
+              <w:sz w:val="21"/>
+              <w:szCs w:val="24"/>
+              <w:u w:val="none"/>
+              <w:lang w:val="en-US" w:eastAsia="zh-CN" w:bidi="ar-SA"/>
+            </w:rPr>
+            <m:t>+</m:t>
           </m:r>
           <m:f>
             <m:fPr>
@@ -6782,7 +7593,7 @@
               <w:u w:val="none"/>
               <w:lang w:val="en-US" w:eastAsia="zh-CN" w:bidi="ar-SA"/>
             </w:rPr>
-            <m:t>×0=0.1091</m:t>
+            <m:t>×0=0.36235</m:t>
           </m:r>
         </m:oMath>
       </m:oMathPara>
@@ -6903,7 +7714,35 @@
               <w:u w:val="none"/>
               <w:lang w:val="en-US" w:eastAsia="zh-CN" w:bidi="ar-SA"/>
             </w:rPr>
-            <m:t>(D)=0.295−0.1091=0.1859</m:t>
+            <m:t>(D)=0.97985−</m:t>
+          </m:r>
+          <m:r>
+            <m:rPr>
+              <m:sty m:val="p"/>
+            </m:rPr>
+            <w:rPr>
+              <w:rFonts w:hint="default" w:ascii="Cambria Math" w:hAnsi="Cambria Math" w:cs="Cambria Math"/>
+              <w:kern w:val="2"/>
+              <w:sz w:val="21"/>
+              <w:szCs w:val="24"/>
+              <w:u w:val="none"/>
+              <w:lang w:val="en-US" w:eastAsia="zh-CN" w:bidi="ar-SA"/>
+            </w:rPr>
+            <m:t>0.36235</m:t>
+          </m:r>
+          <m:r>
+            <m:rPr>
+              <m:sty m:val="p"/>
+            </m:rPr>
+            <w:rPr>
+              <w:rFonts w:hint="default" w:ascii="Cambria Math" w:hAnsi="Cambria Math" w:cstheme="minorBidi"/>
+              <w:kern w:val="2"/>
+              <w:sz w:val="21"/>
+              <w:szCs w:val="24"/>
+              <w:u w:val="none"/>
+              <w:lang w:val="en-US" w:eastAsia="zh-CN" w:bidi="ar-SA"/>
+            </w:rPr>
+            <m:t>=0.6175</m:t>
           </m:r>
         </m:oMath>
       </m:oMathPara>
@@ -6961,7 +7800,7 @@
             <w:u w:val="none"/>
             <w:lang w:val="en-US" w:eastAsia="zh-CN" w:bidi="ar-SA"/>
           </w:rPr>
-          <m:t>0.1859</m:t>
+          <m:t>0.6175</m:t>
         </m:r>
         <m:r>
           <m:rPr>
@@ -6975,7 +7814,7 @@
             <w:u w:val="none"/>
             <w:lang w:val="en-US" w:eastAsia="zh-CN" w:bidi="ar-SA"/>
           </w:rPr>
-          <m:t>&gt;0.0038</m:t>
+          <m:t>&gt;0.01237</m:t>
         </m:r>
       </m:oMath>
       <w:r>
@@ -11674,8 +12513,6 @@
           </wp:inline>
         </w:drawing>
       </w:r>
-      <w:bookmarkStart w:id="0" w:name="_GoBack"/>
-      <w:bookmarkEnd w:id="0"/>
     </w:p>
     <w:sectPr>
       <w:pgSz w:w="11906" w:h="16838"/>
@@ -11855,7 +12692,7 @@
     <w:lsdException w:unhideWhenUsed="0" w:uiPriority="0" w:semiHidden="0" w:name="HTML Sample"/>
     <w:lsdException w:unhideWhenUsed="0" w:uiPriority="0" w:semiHidden="0" w:name="HTML Typewriter"/>
     <w:lsdException w:unhideWhenUsed="0" w:uiPriority="0" w:semiHidden="0" w:name="HTML Variable"/>
-    <w:lsdException w:unhideWhenUsed="0" w:uiPriority="0" w:name="Normal Table"/>
+    <w:lsdException w:qFormat="1" w:unhideWhenUsed="0" w:uiPriority="0" w:name="Normal Table"/>
     <w:lsdException w:unhideWhenUsed="0" w:uiPriority="0" w:semiHidden="0" w:name="annotation subject"/>
     <w:lsdException w:unhideWhenUsed="0" w:uiPriority="0" w:semiHidden="0" w:name="Table Simple 1"/>
     <w:lsdException w:unhideWhenUsed="0" w:uiPriority="0" w:semiHidden="0" w:name="Table Simple 2"/>
@@ -11900,7 +12737,7 @@
     <w:lsdException w:unhideWhenUsed="0" w:uiPriority="0" w:semiHidden="0" w:name="Table Web 2"/>
     <w:lsdException w:unhideWhenUsed="0" w:uiPriority="0" w:semiHidden="0" w:name="Table Web 3"/>
     <w:lsdException w:unhideWhenUsed="0" w:uiPriority="0" w:semiHidden="0" w:name="Balloon Text"/>
-    <w:lsdException w:unhideWhenUsed="0" w:uiPriority="0" w:semiHidden="0" w:name="Table Grid"/>
+    <w:lsdException w:qFormat="1" w:unhideWhenUsed="0" w:uiPriority="0" w:semiHidden="0" w:name="Table Grid"/>
     <w:lsdException w:unhideWhenUsed="0" w:uiPriority="0" w:semiHidden="0" w:name="Table Theme"/>
     <w:lsdException w:unhideWhenUsed="0" w:uiPriority="60" w:semiHidden="0" w:name="Light Shading"/>
     <w:lsdException w:unhideWhenUsed="0" w:uiPriority="61" w:semiHidden="0" w:name="Light List"/>
@@ -12025,6 +12862,7 @@
   <w:style w:type="table" w:default="1" w:styleId="2">
     <w:name w:val="Normal Table"/>
     <w:semiHidden/>
+    <w:qFormat/>
     <w:uiPriority w:val="0"/>
     <w:tblPr>
       <w:tblCellMar>
@@ -12038,6 +12876,7 @@
   <w:style w:type="table" w:styleId="3">
     <w:name w:val="Table Grid"/>
     <w:basedOn w:val="2"/>
+    <w:qFormat/>
     <w:uiPriority w:val="0"/>
     <w:pPr>
       <w:widowControl w:val="0"/>

</xml_diff>